<commit_message>
adicionando url do youtube no doc
</commit_message>
<xml_diff>
--- a/Documentação - Desafio Cubos.docx
+++ b/Documentação - Desafio Cubos.docx
@@ -2683,36 +2683,29 @@
           <w:rFonts w:ascii="Arial" w:hAnsi="Arial" w:cs="Arial"/>
           <w:sz w:val="24"/>
           <w:szCs w:val="24"/>
-        </w:rPr>
-      </w:pPr>
-      <w:proofErr w:type="spellStart"/>
-      <w:r>
-        <w:rPr>
-          <w:rFonts w:ascii="Arial" w:hAnsi="Arial" w:cs="Arial"/>
-          <w:sz w:val="24"/>
-          <w:szCs w:val="24"/>
-        </w:rPr>
-        <w:t>bundle</w:t>
-      </w:r>
-      <w:proofErr w:type="spellEnd"/>
-      <w:r>
-        <w:rPr>
-          <w:rFonts w:ascii="Arial" w:hAnsi="Arial" w:cs="Arial"/>
-          <w:sz w:val="24"/>
-          <w:szCs w:val="24"/>
-        </w:rPr>
-        <w:t xml:space="preserve"> </w:t>
-      </w:r>
-      <w:proofErr w:type="spellStart"/>
-      <w:r>
-        <w:rPr>
-          <w:rFonts w:ascii="Arial" w:hAnsi="Arial" w:cs="Arial"/>
-          <w:sz w:val="24"/>
-          <w:szCs w:val="24"/>
+          <w:lang w:val="en-US"/>
+        </w:rPr>
+      </w:pPr>
+      <w:r>
+        <w:rPr>
+          <w:rFonts w:ascii="Arial" w:hAnsi="Arial" w:cs="Arial"/>
+          <w:sz w:val="24"/>
+          <w:szCs w:val="24"/>
+          <w:lang w:val="en-US"/>
+        </w:rPr>
+        <w:t xml:space="preserve">bundle </w:t>
+      </w:r>
+      <w:proofErr w:type="gramStart"/>
+      <w:r>
+        <w:rPr>
+          <w:rFonts w:ascii="Arial" w:hAnsi="Arial" w:cs="Arial"/>
+          <w:sz w:val="24"/>
+          <w:szCs w:val="24"/>
+          <w:lang w:val="en-US"/>
         </w:rPr>
         <w:t>install</w:t>
       </w:r>
-      <w:proofErr w:type="spellEnd"/>
+      <w:proofErr w:type="gramEnd"/>
     </w:p>
     <w:p>
       <w:pPr>
@@ -2723,69 +2716,44 @@
           <w:rFonts w:ascii="Arial" w:hAnsi="Arial" w:cs="Arial"/>
           <w:sz w:val="24"/>
           <w:szCs w:val="24"/>
-        </w:rPr>
-      </w:pPr>
-      <w:proofErr w:type="spellStart"/>
-      <w:r>
-        <w:rPr>
-          <w:rFonts w:ascii="Arial" w:hAnsi="Arial" w:cs="Arial"/>
-          <w:sz w:val="24"/>
-          <w:szCs w:val="24"/>
-        </w:rPr>
-        <w:t>Bundle</w:t>
-      </w:r>
-      <w:proofErr w:type="spellEnd"/>
-      <w:r>
-        <w:rPr>
-          <w:rFonts w:ascii="Arial" w:hAnsi="Arial" w:cs="Arial"/>
-          <w:sz w:val="24"/>
-          <w:szCs w:val="24"/>
-        </w:rPr>
-        <w:t xml:space="preserve"> </w:t>
-      </w:r>
-      <w:proofErr w:type="spellStart"/>
-      <w:r>
-        <w:rPr>
-          <w:rFonts w:ascii="Arial" w:hAnsi="Arial" w:cs="Arial"/>
-          <w:sz w:val="24"/>
-          <w:szCs w:val="24"/>
-        </w:rPr>
-        <w:t>exec</w:t>
-      </w:r>
-      <w:proofErr w:type="spellEnd"/>
-      <w:r>
-        <w:rPr>
-          <w:rFonts w:ascii="Arial" w:hAnsi="Arial" w:cs="Arial"/>
-          <w:sz w:val="24"/>
-          <w:szCs w:val="24"/>
-        </w:rPr>
-        <w:t xml:space="preserve"> </w:t>
-      </w:r>
-      <w:proofErr w:type="spellStart"/>
-      <w:r>
-        <w:rPr>
-          <w:rFonts w:ascii="Arial" w:hAnsi="Arial" w:cs="Arial"/>
-          <w:sz w:val="24"/>
-          <w:szCs w:val="24"/>
-        </w:rPr>
-        <w:t>cucumber</w:t>
-      </w:r>
-      <w:proofErr w:type="spellEnd"/>
+          <w:lang w:val="en-US"/>
+        </w:rPr>
+      </w:pPr>
+      <w:r>
+        <w:rPr>
+          <w:rFonts w:ascii="Arial" w:hAnsi="Arial" w:cs="Arial"/>
+          <w:sz w:val="24"/>
+          <w:szCs w:val="24"/>
+          <w:lang w:val="en-US"/>
+        </w:rPr>
+        <w:t>Bundle exec cucumber</w:t>
+      </w:r>
     </w:p>
     <w:p>
       <w:pPr>
         <w:pStyle w:val="PargrafodaLista"/>
         <w:ind w:left="1440"/>
         <w:jc w:val="both"/>
+        <w:rPr>
+          <w:lang w:val="en-US"/>
+        </w:rPr>
       </w:pPr>
     </w:p>
     <w:p>
       <w:pPr>
         <w:jc w:val="both"/>
-      </w:pPr>
-      <w:r>
+        <w:rPr>
+          <w:lang w:val="en-US"/>
+        </w:rPr>
+      </w:pPr>
+      <w:proofErr w:type="spellStart"/>
+      <w:r>
+        <w:rPr>
+          <w:lang w:val="en-US"/>
+        </w:rPr>
         <w:t>Atenção</w:t>
       </w:r>
+      <w:proofErr w:type="spellEnd"/>
     </w:p>
     <w:p>
       <w:pPr>
@@ -2795,36 +2763,19 @@
           <w:color w:val="FF0000"/>
           <w:sz w:val="28"/>
           <w:szCs w:val="28"/>
-          <w:lang w:val="en-US"/>
-        </w:rPr>
-      </w:pPr>
-      <w:r>
-        <w:rPr>
-          <w:lang w:val="en-US"/>
-        </w:rPr>
+        </w:rPr>
+      </w:pPr>
+      <w:r>
         <w:t xml:space="preserve">No </w:t>
       </w:r>
-      <w:proofErr w:type="spellStart"/>
       <w:r>
         <w:rPr>
           <w:b/>
           <w:color w:val="000000" w:themeColor="text1"/>
           <w:sz w:val="28"/>
           <w:szCs w:val="28"/>
-          <w:lang w:val="en-US"/>
-        </w:rPr>
-        <w:t>diretório</w:t>
-      </w:r>
-      <w:proofErr w:type="spellEnd"/>
-      <w:r>
-        <w:rPr>
-          <w:b/>
-          <w:color w:val="000000" w:themeColor="text1"/>
-          <w:sz w:val="28"/>
-          <w:szCs w:val="28"/>
-          <w:lang w:val="en-US"/>
-        </w:rPr>
-        <w:t xml:space="preserve"> </w:t>
+        </w:rPr>
+        <w:t xml:space="preserve">diretório </w:t>
       </w:r>
       <w:r>
         <w:rPr>
@@ -2832,47 +2783,39 @@
           <w:color w:val="FF0000"/>
           <w:sz w:val="28"/>
           <w:szCs w:val="28"/>
-          <w:lang w:val="en-US"/>
-        </w:rPr>
-        <w:t>…</w:t>
-      </w:r>
+        </w:rPr>
+        <w:t>…tests\features\</w:t>
+      </w:r>
+      <w:proofErr w:type="spellStart"/>
       <w:r>
         <w:rPr>
           <w:b/>
           <w:color w:val="FF0000"/>
           <w:sz w:val="28"/>
           <w:szCs w:val="28"/>
-          <w:lang w:val="en-US"/>
-        </w:rPr>
-        <w:t>tests\features\support\data</w:t>
-      </w:r>
+        </w:rPr>
+        <w:t>support</w:t>
+      </w:r>
+      <w:proofErr w:type="spellEnd"/>
       <w:r>
         <w:rPr>
           <w:b/>
           <w:color w:val="FF0000"/>
           <w:sz w:val="28"/>
           <w:szCs w:val="28"/>
-          <w:lang w:val="en-US"/>
-        </w:rPr>
-        <w:t>\</w:t>
-      </w:r>
-      <w:proofErr w:type="spellStart"/>
+        </w:rPr>
+        <w:t>\data</w:t>
+      </w:r>
       <w:r>
         <w:rPr>
           <w:b/>
           <w:color w:val="FF0000"/>
           <w:sz w:val="28"/>
           <w:szCs w:val="28"/>
-          <w:lang w:val="en-US"/>
-        </w:rPr>
-        <w:t>homolog.yml</w:t>
-      </w:r>
-      <w:proofErr w:type="spellEnd"/>
-    </w:p>
-    <w:p>
-      <w:pPr>
-        <w:jc w:val="both"/>
-      </w:pPr>
+        </w:rPr>
+        <w:t>\</w:t>
+      </w:r>
+      <w:proofErr w:type="spellStart"/>
       <w:r>
         <w:rPr>
           <w:b/>
@@ -2880,18 +2823,126 @@
           <w:sz w:val="28"/>
           <w:szCs w:val="28"/>
         </w:rPr>
-        <w:t>Altere a URL para o c</w:t>
-      </w:r>
-      <w:r>
+        <w:t>homolog.yml</w:t>
+      </w:r>
+      <w:proofErr w:type="spellEnd"/>
+    </w:p>
+    <w:p>
+      <w:pPr>
+        <w:jc w:val="both"/>
         <w:rPr>
           <w:b/>
           <w:color w:val="FF0000"/>
           <w:sz w:val="28"/>
           <w:szCs w:val="28"/>
         </w:rPr>
+      </w:pPr>
+      <w:r>
+        <w:rPr>
+          <w:b/>
+          <w:color w:val="FF0000"/>
+          <w:sz w:val="28"/>
+          <w:szCs w:val="28"/>
+        </w:rPr>
+        <w:t>Altere a URL para o c</w:t>
+      </w:r>
+      <w:r>
+        <w:rPr>
+          <w:b/>
+          <w:color w:val="FF0000"/>
+          <w:sz w:val="28"/>
+          <w:szCs w:val="28"/>
+        </w:rPr>
         <w:t>aminho onde o arquivo foi extraído em sua máquina local.</w:t>
       </w:r>
-      <w:bookmarkStart w:id="0" w:name="_GoBack"/>
+    </w:p>
+    <w:p>
+      <w:pPr>
+        <w:jc w:val="both"/>
+        <w:rPr>
+          <w:b/>
+          <w:color w:val="FF0000"/>
+          <w:sz w:val="28"/>
+          <w:szCs w:val="28"/>
+        </w:rPr>
+      </w:pPr>
+    </w:p>
+    <w:p>
+      <w:pPr>
+        <w:jc w:val="both"/>
+        <w:rPr>
+          <w:b/>
+          <w:color w:val="FF0000"/>
+          <w:sz w:val="28"/>
+          <w:szCs w:val="28"/>
+        </w:rPr>
+      </w:pPr>
+    </w:p>
+    <w:p>
+      <w:pPr>
+        <w:jc w:val="both"/>
+        <w:rPr>
+          <w:b/>
+          <w:color w:val="FF0000"/>
+          <w:sz w:val="28"/>
+          <w:szCs w:val="28"/>
+        </w:rPr>
+      </w:pPr>
+      <w:r>
+        <w:rPr>
+          <w:b/>
+          <w:color w:val="FF0000"/>
+          <w:sz w:val="28"/>
+          <w:szCs w:val="28"/>
+        </w:rPr>
+        <w:t>Para mais informações: veja a apresentação do desafio no link a seguir:</w:t>
+      </w:r>
+    </w:p>
+    <w:bookmarkStart w:id="0" w:name="_GoBack"/>
+    <w:p>
+      <w:pPr>
+        <w:jc w:val="both"/>
+        <w:rPr>
+          <w:sz w:val="24"/>
+          <w:szCs w:val="24"/>
+        </w:rPr>
+      </w:pPr>
+      <w:r>
+        <w:rPr>
+          <w:sz w:val="24"/>
+          <w:szCs w:val="24"/>
+        </w:rPr>
+        <w:fldChar w:fldCharType="begin"/>
+      </w:r>
+      <w:r>
+        <w:rPr>
+          <w:sz w:val="24"/>
+          <w:szCs w:val="24"/>
+        </w:rPr>
+        <w:instrText xml:space="preserve"> HYPERLINK "https://www.youtube.com/watch?v=L5eAe9ZzdvA&amp;t=33s" </w:instrText>
+      </w:r>
+      <w:r>
+        <w:rPr>
+          <w:sz w:val="24"/>
+          <w:szCs w:val="24"/>
+        </w:rPr>
+        <w:fldChar w:fldCharType="separate"/>
+      </w:r>
+      <w:r>
+        <w:rPr>
+          <w:rStyle w:val="Hyperlink"/>
+          <w:sz w:val="24"/>
+          <w:szCs w:val="24"/>
+        </w:rPr>
+        <w:t>https://www.youtube.com/watch?v=L5eAe9ZzdvA&amp;t=33s</w:t>
+      </w:r>
+      <w:r>
+        <w:rPr>
+          <w:sz w:val="24"/>
+          <w:szCs w:val="24"/>
+        </w:rPr>
+        <w:fldChar w:fldCharType="end"/>
+      </w:r>
       <w:bookmarkEnd w:id="0"/>
     </w:p>
     <w:sectPr>

</xml_diff>